<commit_message>
Se modifica el documento de Vision y se agregan casos de uso a las versiones del sistema y se elimina parrafo con informacion erronea
</commit_message>
<xml_diff>
--- a/documentos/Vision.docx
+++ b/documentos/Vision.docx
@@ -599,119 +599,14 @@
     </w:p>
     <w:p>
       <w:pPr>
-        <w:jc w:val="both"/>
-        <w:rPr>
-          <w:rFonts w:ascii="Arial" w:hAnsi="Arial"/>
-          <w:lang w:val="es-ES_tradnl"/>
-        </w:rPr>
-      </w:pPr>
-    </w:p>
-    <w:p>
-      <w:pPr>
-        <w:autoSpaceDE w:val="0"/>
-        <w:autoSpaceDN w:val="0"/>
-        <w:adjustRightInd w:val="0"/>
-        <w:spacing w:line="240" w:lineRule="auto"/>
-        <w:jc w:val="both"/>
-        <w:rPr>
-          <w:rFonts w:ascii="Arial" w:hAnsi="Arial"/>
-          <w:lang w:val="es-ES_tradnl" w:eastAsia="es-CO"/>
-        </w:rPr>
-      </w:pPr>
-      <w:r>
-        <w:rPr>
-          <w:rFonts w:ascii="Arial" w:hAnsi="Arial"/>
-          <w:lang w:val="es-ES_tradnl" w:eastAsia="es-CO"/>
-        </w:rPr>
-        <w:t>Los médicos veterinarios harán uso de este sistema alimentándolo con la información de cada paciente que llega, teniendo un histórico que permita tomar decisiones a posteriori. Para ello, el aplicativo en su primera fase ofrecerá a los usuarios (médicos y especialistas) la posibilidad de agendar las citas a sus pacientes teniendo en cuenta la disponibilidad de los médicos, además en cada una de las citas podrán registrar la información pertinente a cada paciente, o de la misma forma, obtener la</w:t>
-      </w:r>
-    </w:p>
-    <w:p>
-      <w:pPr>
-        <w:autoSpaceDE w:val="0"/>
-        <w:autoSpaceDN w:val="0"/>
-        <w:adjustRightInd w:val="0"/>
-        <w:spacing w:line="240" w:lineRule="auto"/>
-        <w:jc w:val="both"/>
-        <w:rPr>
-          <w:rFonts w:ascii="Arial" w:hAnsi="Arial"/>
-          <w:lang w:val="es-ES_tradnl" w:eastAsia="es-CO"/>
-        </w:rPr>
-      </w:pPr>
-      <w:r>
-        <w:rPr>
-          <w:rFonts w:ascii="Arial" w:hAnsi="Arial"/>
-          <w:lang w:val="es-ES_tradnl" w:eastAsia="es-CO"/>
-        </w:rPr>
-        <w:t>información si los pacientes ya se encuentran registrados.</w:t>
-      </w:r>
-    </w:p>
-    <w:p>
-      <w:pPr>
-        <w:autoSpaceDE w:val="0"/>
-        <w:autoSpaceDN w:val="0"/>
-        <w:adjustRightInd w:val="0"/>
-        <w:spacing w:line="240" w:lineRule="auto"/>
-        <w:rPr>
-          <w:lang w:val="es-ES_tradnl" w:eastAsia="es-CO"/>
-        </w:rPr>
-      </w:pPr>
-      <w:r>
-        <w:rPr>
-          <w:lang w:val="es-ES_tradnl" w:eastAsia="es-CO"/>
-        </w:rPr>
-        <w:t>En una etapa posterior se pretende que el aplicativo pueda ser consultado desde internet con el fin de que</w:t>
-      </w:r>
-    </w:p>
-    <w:p>
-      <w:pPr>
-        <w:autoSpaceDE w:val="0"/>
-        <w:autoSpaceDN w:val="0"/>
-        <w:adjustRightInd w:val="0"/>
-        <w:spacing w:line="240" w:lineRule="auto"/>
-        <w:rPr>
-          <w:lang w:val="es-ES_tradnl" w:eastAsia="es-CO"/>
-        </w:rPr>
-      </w:pPr>
-      <w:r>
-        <w:rPr>
-          <w:lang w:val="es-ES_tradnl" w:eastAsia="es-CO"/>
-        </w:rPr>
-        <w:t>las personas puedan acceder y hacer solicitud de las citas, consultar los medicamentos y sus precios,</w:t>
-      </w:r>
-    </w:p>
-    <w:p>
-      <w:pPr>
         <w:spacing w:before="120" w:after="120"/>
         <w:rPr>
           <w:rFonts w:ascii="Arial" w:hAnsi="Arial"/>
           <w:lang w:val="es-ES_tradnl"/>
         </w:rPr>
       </w:pPr>
-      <w:r>
-        <w:rPr>
-          <w:lang w:val="es-ES_tradnl" w:eastAsia="es-CO"/>
-        </w:rPr>
-        <w:t>obtener el historial de citas de los pacientes mejorando el servicio para los usuarios y los médicos.</w:t>
-      </w:r>
-    </w:p>
-    <w:p>
-      <w:pPr>
-        <w:spacing w:before="120" w:after="120"/>
-        <w:rPr>
-          <w:rFonts w:ascii="Arial" w:hAnsi="Arial"/>
-          <w:lang w:val="es-ES_tradnl"/>
-        </w:rPr>
-      </w:pPr>
-    </w:p>
-    <w:p>
-      <w:pPr>
-        <w:spacing w:before="120" w:after="120"/>
-        <w:rPr>
-          <w:rFonts w:ascii="Arial" w:hAnsi="Arial"/>
-          <w:lang w:val="es-ES_tradnl"/>
-        </w:rPr>
-      </w:pPr>
+      <w:bookmarkStart w:id="6" w:name="_GoBack"/>
+      <w:bookmarkEnd w:id="6"/>
     </w:p>
     <w:tbl>
       <w:tblPr>
@@ -1097,11 +992,11 @@
           <w:lang w:val="es-ES_tradnl"/>
         </w:rPr>
       </w:pPr>
-      <w:bookmarkStart w:id="6" w:name="_Toc447960005"/>
-      <w:bookmarkStart w:id="7" w:name="_Toc452813581"/>
-      <w:bookmarkStart w:id="8" w:name="_Toc512930909"/>
-      <w:bookmarkStart w:id="9" w:name="_Toc20715758"/>
-      <w:bookmarkStart w:id="10" w:name="_Toc436203381"/>
+      <w:bookmarkStart w:id="7" w:name="_Toc447960005"/>
+      <w:bookmarkStart w:id="8" w:name="_Toc452813581"/>
+      <w:bookmarkStart w:id="9" w:name="_Toc512930909"/>
+      <w:bookmarkStart w:id="10" w:name="_Toc20715758"/>
+      <w:bookmarkStart w:id="11" w:name="_Toc436203381"/>
     </w:p>
     <w:p>
       <w:pPr>
@@ -1116,10 +1011,10 @@
         </w:rPr>
         <w:t>Descripción de los Interesados</w:t>
       </w:r>
-      <w:bookmarkEnd w:id="6"/>
       <w:bookmarkEnd w:id="7"/>
       <w:bookmarkEnd w:id="8"/>
       <w:bookmarkEnd w:id="9"/>
+      <w:bookmarkEnd w:id="10"/>
     </w:p>
     <w:p>
       <w:pPr>
@@ -1440,7 +1335,6 @@
                 <w:color w:val="auto"/>
                 <w:lang w:val="es-ES_tradnl"/>
               </w:rPr>
-              <w:lastRenderedPageBreak/>
               <w:t>Propietarios de los pacientes</w:t>
             </w:r>
           </w:p>
@@ -1590,21 +1484,21 @@
           <w:lang w:val="es-ES_tradnl"/>
         </w:rPr>
       </w:pPr>
-      <w:bookmarkStart w:id="11" w:name="_Toc436203387"/>
-      <w:bookmarkStart w:id="12" w:name="_Toc452813590"/>
-      <w:bookmarkStart w:id="13" w:name="_Toc512930915"/>
-      <w:bookmarkStart w:id="14" w:name="_Toc20715760"/>
-      <w:bookmarkEnd w:id="10"/>
+      <w:bookmarkStart w:id="12" w:name="_Toc436203387"/>
+      <w:bookmarkStart w:id="13" w:name="_Toc452813590"/>
+      <w:bookmarkStart w:id="14" w:name="_Toc512930915"/>
+      <w:bookmarkStart w:id="15" w:name="_Toc20715760"/>
+      <w:bookmarkEnd w:id="11"/>
       <w:r>
         <w:rPr>
           <w:lang w:val="es-ES_tradnl"/>
         </w:rPr>
         <w:t>Generalidades del Producto</w:t>
       </w:r>
-      <w:bookmarkEnd w:id="11"/>
       <w:bookmarkEnd w:id="12"/>
       <w:bookmarkEnd w:id="13"/>
       <w:bookmarkEnd w:id="14"/>
+      <w:bookmarkEnd w:id="15"/>
     </w:p>
     <w:p>
       <w:pPr>
@@ -1614,10 +1508,10 @@
           <w:lang w:val="es-ES_tradnl" w:eastAsia="es-ES"/>
         </w:rPr>
       </w:pPr>
-      <w:bookmarkStart w:id="15" w:name="_Toc436203408"/>
-      <w:bookmarkStart w:id="16" w:name="_Toc452813602"/>
-      <w:bookmarkStart w:id="17" w:name="_Toc512930919"/>
-      <w:bookmarkStart w:id="18" w:name="_Toc20715765"/>
+      <w:bookmarkStart w:id="16" w:name="_Toc436203408"/>
+      <w:bookmarkStart w:id="17" w:name="_Toc452813602"/>
+      <w:bookmarkStart w:id="18" w:name="_Toc512930919"/>
+      <w:bookmarkStart w:id="19" w:name="_Toc20715765"/>
       <w:r>
         <w:rPr>
           <w:rFonts w:ascii="Arial" w:hAnsi="Arial"/>
@@ -1914,59 +1808,15 @@
               <w:t xml:space="preserve"> de forma local.</w:t>
             </w:r>
           </w:p>
-        </w:tc>
-      </w:tr>
-      <w:tr>
-        <w:tc>
-          <w:tcPr>
-            <w:tcW w:w="698" w:type="pct"/>
-            <w:tcBorders>
-              <w:top w:val="single" w:sz="8" w:space="0" w:color="000000"/>
-              <w:left w:val="single" w:sz="8" w:space="0" w:color="000000"/>
-              <w:bottom w:val="single" w:sz="8" w:space="0" w:color="000000"/>
-              <w:right w:val="single" w:sz="8" w:space="0" w:color="000000"/>
-            </w:tcBorders>
-            <w:tcMar>
-              <w:top w:w="100" w:type="dxa"/>
-              <w:left w:w="100" w:type="dxa"/>
-              <w:bottom w:w="100" w:type="dxa"/>
-              <w:right w:w="100" w:type="dxa"/>
-            </w:tcMar>
-          </w:tcPr>
           <w:p>
             <w:pPr>
               <w:ind w:right="91"/>
-              <w:jc w:val="center"/>
               <w:rPr>
                 <w:rFonts w:ascii="Arial" w:hAnsi="Arial"/>
                 <w:lang w:val="es-ES_tradnl"/>
               </w:rPr>
             </w:pPr>
-            <w:r>
-              <w:rPr>
-                <w:rFonts w:ascii="Arial" w:hAnsi="Arial"/>
-                <w:lang w:val="es-ES_tradnl"/>
-              </w:rPr>
-              <w:t>2.0</w:t>
-            </w:r>
           </w:p>
-        </w:tc>
-        <w:tc>
-          <w:tcPr>
-            <w:tcW w:w="1028" w:type="pct"/>
-            <w:tcBorders>
-              <w:top w:val="single" w:sz="8" w:space="0" w:color="000000"/>
-              <w:left w:val="single" w:sz="8" w:space="0" w:color="000000"/>
-              <w:bottom w:val="single" w:sz="8" w:space="0" w:color="000000"/>
-              <w:right w:val="single" w:sz="8" w:space="0" w:color="000000"/>
-            </w:tcBorders>
-            <w:tcMar>
-              <w:top w:w="100" w:type="dxa"/>
-              <w:left w:w="100" w:type="dxa"/>
-              <w:bottom w:w="100" w:type="dxa"/>
-              <w:right w:w="100" w:type="dxa"/>
-            </w:tcMar>
-          </w:tcPr>
           <w:p>
             <w:pPr>
               <w:ind w:right="91"/>
@@ -1980,26 +1830,9 @@
                 <w:rFonts w:ascii="Arial" w:hAnsi="Arial"/>
                 <w:lang w:val="es-ES_tradnl"/>
               </w:rPr>
-              <w:t>Funcionalidad avanzada</w:t>
+              <w:t>Crear pacientes y propietarios en el sistema.</w:t>
             </w:r>
           </w:p>
-        </w:tc>
-        <w:tc>
-          <w:tcPr>
-            <w:tcW w:w="0" w:type="auto"/>
-            <w:tcBorders>
-              <w:top w:val="single" w:sz="8" w:space="0" w:color="000000"/>
-              <w:left w:val="single" w:sz="8" w:space="0" w:color="000000"/>
-              <w:bottom w:val="single" w:sz="8" w:space="0" w:color="000000"/>
-              <w:right w:val="single" w:sz="8" w:space="0" w:color="000000"/>
-            </w:tcBorders>
-            <w:tcMar>
-              <w:top w:w="100" w:type="dxa"/>
-              <w:left w:w="100" w:type="dxa"/>
-              <w:bottom w:w="100" w:type="dxa"/>
-              <w:right w:w="100" w:type="dxa"/>
-            </w:tcMar>
-          </w:tcPr>
           <w:p>
             <w:pPr>
               <w:ind w:right="91"/>
@@ -2008,12 +1841,21 @@
                 <w:lang w:val="es-ES_tradnl"/>
               </w:rPr>
             </w:pPr>
-            <w:r>
-              <w:rPr>
-                <w:rFonts w:ascii="Arial" w:hAnsi="Arial"/>
-                <w:lang w:val="es-ES_tradnl"/>
-              </w:rPr>
-              <w:t>Registrar, consultar y modificar historiales médicos desde internet.</w:t>
+          </w:p>
+          <w:p>
+            <w:pPr>
+              <w:ind w:right="91"/>
+              <w:rPr>
+                <w:rFonts w:ascii="Arial" w:hAnsi="Arial"/>
+                <w:lang w:val="es-ES_tradnl"/>
+              </w:rPr>
+            </w:pPr>
+            <w:r>
+              <w:rPr>
+                <w:rFonts w:ascii="Arial" w:hAnsi="Arial"/>
+                <w:lang w:val="es-ES_tradnl"/>
+              </w:rPr>
+              <w:t>Modificar la información básica de los propietarios y de los pacientes.</w:t>
             </w:r>
           </w:p>
         </w:tc>
@@ -2049,7 +1891,7 @@
                 <w:rFonts w:ascii="Arial" w:hAnsi="Arial"/>
                 <w:lang w:val="es-ES_tradnl"/>
               </w:rPr>
-              <w:t>3.0</w:t>
+              <w:t>2.0</w:t>
             </w:r>
           </w:p>
         </w:tc>
@@ -2082,7 +1924,7 @@
                 <w:rFonts w:ascii="Arial" w:hAnsi="Arial"/>
                 <w:lang w:val="es-ES_tradnl"/>
               </w:rPr>
-              <w:t>Reportes</w:t>
+              <w:t>Funcionalidad avanzada</w:t>
             </w:r>
           </w:p>
         </w:tc>
@@ -2115,6 +1957,131 @@
                 <w:rFonts w:ascii="Arial" w:hAnsi="Arial"/>
                 <w:lang w:val="es-ES_tradnl"/>
               </w:rPr>
+              <w:t>Registrar, consultar y modificar historiales médicos desde internet.</w:t>
+            </w:r>
+          </w:p>
+          <w:p>
+            <w:pPr>
+              <w:ind w:right="91"/>
+              <w:rPr>
+                <w:rFonts w:ascii="Arial" w:hAnsi="Arial"/>
+                <w:lang w:val="es-ES_tradnl"/>
+              </w:rPr>
+            </w:pPr>
+            <w:r>
+              <w:rPr>
+                <w:rFonts w:ascii="Arial" w:hAnsi="Arial"/>
+                <w:lang w:val="es-ES_tradnl"/>
+              </w:rPr>
+              <w:t>Autentificación de usuarios, MVZ’s y propietarios</w:t>
+            </w:r>
+            <w:r>
+              <w:rPr>
+                <w:rFonts w:ascii="Arial" w:hAnsi="Arial"/>
+                <w:lang w:val="es-ES_tradnl"/>
+              </w:rPr>
+              <w:t>.</w:t>
+            </w:r>
+          </w:p>
+        </w:tc>
+      </w:tr>
+      <w:tr>
+        <w:tc>
+          <w:tcPr>
+            <w:tcW w:w="698" w:type="pct"/>
+            <w:tcBorders>
+              <w:top w:val="single" w:sz="8" w:space="0" w:color="000000"/>
+              <w:left w:val="single" w:sz="8" w:space="0" w:color="000000"/>
+              <w:bottom w:val="single" w:sz="8" w:space="0" w:color="000000"/>
+              <w:right w:val="single" w:sz="8" w:space="0" w:color="000000"/>
+            </w:tcBorders>
+            <w:tcMar>
+              <w:top w:w="100" w:type="dxa"/>
+              <w:left w:w="100" w:type="dxa"/>
+              <w:bottom w:w="100" w:type="dxa"/>
+              <w:right w:w="100" w:type="dxa"/>
+            </w:tcMar>
+          </w:tcPr>
+          <w:p>
+            <w:pPr>
+              <w:ind w:right="91"/>
+              <w:jc w:val="center"/>
+              <w:rPr>
+                <w:rFonts w:ascii="Arial" w:hAnsi="Arial"/>
+                <w:lang w:val="es-ES_tradnl"/>
+              </w:rPr>
+            </w:pPr>
+            <w:r>
+              <w:rPr>
+                <w:rFonts w:ascii="Arial" w:hAnsi="Arial"/>
+                <w:lang w:val="es-ES_tradnl"/>
+              </w:rPr>
+              <w:t>3.0</w:t>
+            </w:r>
+          </w:p>
+        </w:tc>
+        <w:tc>
+          <w:tcPr>
+            <w:tcW w:w="1028" w:type="pct"/>
+            <w:tcBorders>
+              <w:top w:val="single" w:sz="8" w:space="0" w:color="000000"/>
+              <w:left w:val="single" w:sz="8" w:space="0" w:color="000000"/>
+              <w:bottom w:val="single" w:sz="8" w:space="0" w:color="000000"/>
+              <w:right w:val="single" w:sz="8" w:space="0" w:color="000000"/>
+            </w:tcBorders>
+            <w:tcMar>
+              <w:top w:w="100" w:type="dxa"/>
+              <w:left w:w="100" w:type="dxa"/>
+              <w:bottom w:w="100" w:type="dxa"/>
+              <w:right w:w="100" w:type="dxa"/>
+            </w:tcMar>
+          </w:tcPr>
+          <w:p>
+            <w:pPr>
+              <w:ind w:right="91"/>
+              <w:rPr>
+                <w:rFonts w:ascii="Arial" w:hAnsi="Arial"/>
+                <w:lang w:val="es-ES_tradnl"/>
+              </w:rPr>
+            </w:pPr>
+            <w:r>
+              <w:rPr>
+                <w:rFonts w:ascii="Arial" w:hAnsi="Arial"/>
+                <w:lang w:val="es-ES_tradnl"/>
+              </w:rPr>
+              <w:t>Reportes</w:t>
+            </w:r>
+          </w:p>
+        </w:tc>
+        <w:tc>
+          <w:tcPr>
+            <w:tcW w:w="0" w:type="auto"/>
+            <w:tcBorders>
+              <w:top w:val="single" w:sz="8" w:space="0" w:color="000000"/>
+              <w:left w:val="single" w:sz="8" w:space="0" w:color="000000"/>
+              <w:bottom w:val="single" w:sz="8" w:space="0" w:color="000000"/>
+              <w:right w:val="single" w:sz="8" w:space="0" w:color="000000"/>
+            </w:tcBorders>
+            <w:tcMar>
+              <w:top w:w="100" w:type="dxa"/>
+              <w:left w:w="100" w:type="dxa"/>
+              <w:bottom w:w="100" w:type="dxa"/>
+              <w:right w:w="100" w:type="dxa"/>
+            </w:tcMar>
+          </w:tcPr>
+          <w:p>
+            <w:pPr>
+              <w:ind w:right="91"/>
+              <w:rPr>
+                <w:rFonts w:ascii="Arial" w:hAnsi="Arial"/>
+                <w:lang w:val="es-ES_tradnl"/>
+              </w:rPr>
+            </w:pPr>
+            <w:r>
+              <w:rPr>
+                <w:rFonts w:ascii="Arial" w:hAnsi="Arial"/>
+                <w:lang w:val="es-ES_tradnl"/>
+              </w:rPr>
               <w:t xml:space="preserve">Reporte de </w:t>
             </w:r>
             <w:r>
@@ -2151,10 +2118,10 @@
         </w:rPr>
         <w:t>Otros Requerimientos y Restricciones</w:t>
       </w:r>
-      <w:bookmarkEnd w:id="15"/>
       <w:bookmarkEnd w:id="16"/>
       <w:bookmarkEnd w:id="17"/>
       <w:bookmarkEnd w:id="18"/>
+      <w:bookmarkEnd w:id="19"/>
     </w:p>
     <w:p/>
     <w:p>
@@ -2248,8 +2215,6 @@
         </w:rPr>
         <w:t>Safari</w:t>
       </w:r>
-      <w:bookmarkStart w:id="19" w:name="_GoBack"/>
-      <w:bookmarkEnd w:id="19"/>
     </w:p>
     <w:sectPr>
       <w:headerReference w:type="default" r:id="rId8"/>
@@ -2381,7 +2346,7 @@
               <w:rStyle w:val="Nmerodepgina"/>
               <w:noProof/>
             </w:rPr>
-            <w:t>3</w:t>
+            <w:t>1</w:t>
           </w:r>
           <w:r>
             <w:rPr>

</xml_diff>

<commit_message>
Encabezado del documento modificado, se agrega la referencia a la universida de caldas
</commit_message>
<xml_diff>
--- a/documentos/Vision.docx
+++ b/documentos/Vision.docx
@@ -89,7 +89,16 @@
           <w:rFonts w:ascii="Arial" w:hAnsi="Arial"/>
           <w:lang w:val="es-ES_tradnl" w:eastAsia="es-CO"/>
         </w:rPr>
-        <w:t>procesos internos dentro de la institución; el almacenamiento y gestión de la información de los pacientes, clientes y sus historiales médicos se hace fundamental a la hora de tener un mejor servicio y una mayor comprensión de todo un recorrido que ha tenido un paciente dentro de la institución. Este tipo de sistemas no son nuevos en el mercado, pero debido a la poca relevancia que se le ha dado se plantea como una gran oportunidad de negocio.</w:t>
+        <w:t>procesos internos dentro de la institución; el almacenamiento y gestión de la información de los pacientes, clientes y sus historiales médicos se hace fundamental a la hora de tener un mejor servicio y una mayor comprensión de todo un recorrido que ha tenido un paciente dentro de la institución. Este tipo de sistemas no son nuevos en el mercado, pero debido a la p</w:t>
+      </w:r>
+      <w:bookmarkStart w:id="6" w:name="_GoBack"/>
+      <w:bookmarkEnd w:id="6"/>
+      <w:r>
+        <w:rPr>
+          <w:rFonts w:ascii="Arial" w:hAnsi="Arial"/>
+          <w:lang w:val="es-ES_tradnl" w:eastAsia="es-CO"/>
+        </w:rPr>
+        <w:t>oca relevancia que se le ha dado se plantea como una gran oportunidad de negocio.</w:t>
       </w:r>
     </w:p>
     <w:p>
@@ -605,8 +614,6 @@
           <w:lang w:val="es-ES_tradnl"/>
         </w:rPr>
       </w:pPr>
-      <w:bookmarkStart w:id="6" w:name="_GoBack"/>
-      <w:bookmarkEnd w:id="6"/>
     </w:p>
     <w:tbl>
       <w:tblPr>
@@ -1493,6 +1500,7 @@
         <w:rPr>
           <w:lang w:val="es-ES_tradnl"/>
         </w:rPr>
+        <w:lastRenderedPageBreak/>
         <w:t>Generalidades del Producto</w:t>
       </w:r>
       <w:bookmarkEnd w:id="12"/>
@@ -2408,13 +2416,13 @@
       <w:tblLook w:val="0000" w:firstRow="0" w:lastRow="0" w:firstColumn="0" w:lastColumn="0" w:noHBand="0" w:noVBand="0"/>
     </w:tblPr>
     <w:tblGrid>
-      <w:gridCol w:w="6379"/>
-      <w:gridCol w:w="3179"/>
+      <w:gridCol w:w="7196"/>
+      <w:gridCol w:w="2362"/>
     </w:tblGrid>
     <w:tr>
       <w:tc>
         <w:tcPr>
-          <w:tcW w:w="6379" w:type="dxa"/>
+          <w:tcW w:w="7196" w:type="dxa"/>
         </w:tcPr>
         <w:p>
           <w:pPr>
@@ -2441,7 +2449,7 @@
       </w:tc>
       <w:tc>
         <w:tcPr>
-          <w:tcW w:w="3179" w:type="dxa"/>
+          <w:tcW w:w="2362" w:type="dxa"/>
         </w:tcPr>
         <w:p>
           <w:pPr>
@@ -2460,13 +2468,19 @@
             </w:rPr>
             <w:t xml:space="preserve"> </w:t>
           </w:r>
+          <w:r>
+            <w:rPr>
+              <w:rFonts w:ascii="Arial" w:hAnsi="Arial"/>
+            </w:rPr>
+            <w:t>Universidad de Caldas</w:t>
+          </w:r>
         </w:p>
       </w:tc>
     </w:tr>
     <w:tr>
       <w:tc>
         <w:tcPr>
-          <w:tcW w:w="6379" w:type="dxa"/>
+          <w:tcW w:w="7196" w:type="dxa"/>
         </w:tcPr>
         <w:p>
           <w:pPr>
@@ -2508,7 +2522,7 @@
       </w:tc>
       <w:tc>
         <w:tcPr>
-          <w:tcW w:w="3179" w:type="dxa"/>
+          <w:tcW w:w="2362" w:type="dxa"/>
         </w:tcPr>
         <w:p>
           <w:pPr>

</xml_diff>